<commit_message>
edited loop challenge to match the question and answer
</commit_message>
<xml_diff>
--- a/_episodes_rmd/02-loops.docx
+++ b/_episodes_rmd/02-loops.docx
@@ -26,7 +26,8 @@
       <w:pPr>
         <w:pStyle w:val="Heading2"/>
       </w:pPr>
-      <w:bookmarkStart w:id="20" w:name="repeating-operations-with-a-for-loop"/>
+      <w:bookmarkStart w:id="21" w:name="repeating-operations-with-a-for-loop"/>
+      <w:bookmarkEnd w:id="21"/>
       <w:r>
         <w:t xml:space="preserve">Repeating operations with a</w:t>
       </w:r>
@@ -45,7 +46,6 @@
       <w:r>
         <w:t xml:space="preserve">loop</w:t>
       </w:r>
-      <w:bookmarkEnd w:id="20"/>
     </w:p>
     <w:p>
       <w:pPr>
@@ -1147,25 +1147,25 @@
         <w:rPr>
           <w:rStyle w:val="VerbatimChar"/>
         </w:rPr>
-        <w:t xml:space="preserve">##  [1] "1 a" "1 b" "1 c" "1 d" "1 e" "2 a" "2 b" "2 c" "2 d" "2 e" "3 a"</w:t>
-      </w:r>
-      <w:r>
-        <w:br w:type="textWrapping"/>
-      </w:r>
-      <w:r>
-        <w:rPr>
-          <w:rStyle w:val="VerbatimChar"/>
-        </w:rPr>
-        <w:t xml:space="preserve">## [12] "3 b" "3 c" "3 d" "3 e" "4 a" "4 b" "4 c" "4 d" "4 e" "5 a" "5 b"</w:t>
-      </w:r>
-      <w:r>
-        <w:br w:type="textWrapping"/>
-      </w:r>
-      <w:r>
-        <w:rPr>
-          <w:rStyle w:val="VerbatimChar"/>
-        </w:rPr>
-        <w:t xml:space="preserve">## [23] "5 c" "5 d" "5 e"</w:t>
+        <w:t xml:space="preserve">##  [1] "1 a" "1 b" "1 c" "1 d" "1 e" "2 a" "2 b" "2 c" "2 d" "2 e" "3 a" "3 b"</w:t>
+      </w:r>
+      <w:r>
+        <w:br w:type="textWrapping"/>
+      </w:r>
+      <w:r>
+        <w:rPr>
+          <w:rStyle w:val="VerbatimChar"/>
+        </w:rPr>
+        <w:t xml:space="preserve">## [13] "3 c" "3 d" "3 e" "4 a" "4 b" "4 c" "4 d" "4 e" "5 a" "5 b" "5 c" "5 d"</w:t>
+      </w:r>
+      <w:r>
+        <w:br w:type="textWrapping"/>
+      </w:r>
+      <w:r>
+        <w:rPr>
+          <w:rStyle w:val="VerbatimChar"/>
+        </w:rPr>
+        <w:t xml:space="preserve">## [25] "5 e"</w:t>
       </w:r>
     </w:p>
     <w:p>
@@ -1211,11 +1211,11 @@
         <w:pStyle w:val="Heading2"/>
         <w:pStyle w:val="BlockText"/>
       </w:pPr>
-      <w:bookmarkStart w:id="21" w:name="tip-dont-grow-your-results"/>
+      <w:bookmarkStart w:id="22" w:name="tip-dont-grow-your-results"/>
+      <w:bookmarkEnd w:id="22"/>
       <w:r>
         <w:t xml:space="preserve">Tip: don’t grow your results</w:t>
       </w:r>
-      <w:bookmarkEnd w:id="21"/>
     </w:p>
     <w:p>
       <w:pPr>
@@ -1678,36 +1678,36 @@
         <w:rPr>
           <w:rStyle w:val="VerbatimChar"/>
         </w:rPr>
-        <w:t xml:space="preserve">##  [1] "1 a" "2 a" "3 a" "4 a" "5 a" "1 b" "2 b" "3 b" "4 b" "5 b" "1 c"</w:t>
-      </w:r>
-      <w:r>
-        <w:br w:type="textWrapping"/>
-      </w:r>
-      <w:r>
-        <w:rPr>
-          <w:rStyle w:val="VerbatimChar"/>
-        </w:rPr>
-        <w:t xml:space="preserve">## [12] "2 c" "3 c" "4 c" "5 c" "1 d" "2 d" "3 d" "4 d" "5 d" "1 e" "2 e"</w:t>
-      </w:r>
-      <w:r>
-        <w:br w:type="textWrapping"/>
-      </w:r>
-      <w:r>
-        <w:rPr>
-          <w:rStyle w:val="VerbatimChar"/>
-        </w:rPr>
-        <w:t xml:space="preserve">## [23] "3 e" "4 e" "5 e"</w:t>
+        <w:t xml:space="preserve">##  [1] "1 a" "2 a" "3 a" "4 a" "5 a" "1 b" "2 b" "3 b" "4 b" "5 b" "1 c" "2 c"</w:t>
+      </w:r>
+      <w:r>
+        <w:br w:type="textWrapping"/>
+      </w:r>
+      <w:r>
+        <w:rPr>
+          <w:rStyle w:val="VerbatimChar"/>
+        </w:rPr>
+        <w:t xml:space="preserve">## [13] "3 c" "4 c" "5 c" "1 d" "2 d" "3 d" "4 d" "5 d" "1 e" "2 e" "3 e" "4 e"</w:t>
+      </w:r>
+      <w:r>
+        <w:br w:type="textWrapping"/>
+      </w:r>
+      <w:r>
+        <w:rPr>
+          <w:rStyle w:val="VerbatimChar"/>
+        </w:rPr>
+        <w:t xml:space="preserve">## [25] "5 e"</w:t>
       </w:r>
     </w:p>
     <w:p>
       <w:pPr>
         <w:pStyle w:val="Heading2"/>
       </w:pPr>
-      <w:bookmarkStart w:id="22" w:name="repeating-operations-until-a-condition-is-met"/>
+      <w:bookmarkStart w:id="23" w:name="repeating-operations-until-a-condition-is-met"/>
+      <w:bookmarkEnd w:id="23"/>
       <w:r>
         <w:t xml:space="preserve">Repeating operations until a condition is met</w:t>
       </w:r>
-      <w:bookmarkEnd w:id="22"/>
     </w:p>
     <w:p>
       <w:pPr>
@@ -2047,11 +2047,11 @@
         <w:pStyle w:val="Heading2"/>
         <w:pStyle w:val="BlockText"/>
       </w:pPr>
-      <w:bookmarkStart w:id="23" w:name="challenge-1"/>
+      <w:bookmarkStart w:id="24" w:name="challenge-1"/>
+      <w:bookmarkEnd w:id="24"/>
       <w:r>
         <w:t xml:space="preserve">Challenge 1</w:t>
       </w:r>
-      <w:bookmarkEnd w:id="23"/>
     </w:p>
     <w:p>
       <w:pPr>
@@ -2079,7 +2079,7 @@
         <w:t xml:space="preserve"> </w:t>
       </w:r>
       <w:r>
-        <w:t xml:space="preserve">whether the mean mpg is lower or higher than 20 miles per gallon for each category of cyl (cylinders) in vehicles.</w:t>
+        <w:t xml:space="preserve">the mean mpg (miles per gallon) for each category of cyl (cylinders).</w:t>
       </w:r>
     </w:p>
     <w:p>
@@ -2088,11 +2088,11 @@
         <w:pStyle w:val="BlockText"/>
         <w:pStyle w:val="BlockText"/>
       </w:pPr>
-      <w:bookmarkStart w:id="24" w:name="solution-to-challenge-1"/>
+      <w:bookmarkStart w:id="25" w:name="solution-to-challenge-1"/>
+      <w:bookmarkEnd w:id="25"/>
       <w:r>
         <w:t xml:space="preserve">Solution to Challenge 1</w:t>
       </w:r>
-      <w:bookmarkEnd w:id="24"/>
     </w:p>
     <w:p>
       <w:pPr>
@@ -2464,10 +2464,6 @@
 </w:document>
 </file>
 
-<file path=word/comments.xml><?xml version="1.0" encoding="utf-8"?>
-<w:comments xmlns:w="http://schemas.openxmlformats.org/wordprocessingml/2006/main" xmlns:m="http://schemas.openxmlformats.org/officeDocument/2006/math" xmlns:r="http://schemas.openxmlformats.org/officeDocument/2006/relationships" xmlns:o="urn:schemas-microsoft-com:office:office" xmlns:v="urn:schemas-microsoft-com:vml" xmlns:w10="urn:schemas-microsoft-com:office:word" xmlns:a="http://schemas.openxmlformats.org/drawingml/2006/main" xmlns:pic="http://schemas.openxmlformats.org/drawingml/2006/picture" xmlns:wp="http://schemas.openxmlformats.org/drawingml/2006/wordprocessingDrawing"/>
-</file>
-
 <file path=word/footnotes.xml><?xml version="1.0" encoding="utf-8"?>
 <w:footnotes xmlns:w="http://schemas.openxmlformats.org/wordprocessingml/2006/main" xmlns:m="http://schemas.openxmlformats.org/officeDocument/2006/math" xmlns:r="http://schemas.openxmlformats.org/officeDocument/2006/relationships" xmlns:o="urn:schemas-microsoft-com:office:office" xmlns:v="urn:schemas-microsoft-com:vml" xmlns:w10="urn:schemas-microsoft-com:office:word" xmlns:a="http://schemas.openxmlformats.org/drawingml/2006/main" xmlns:pic="http://schemas.openxmlformats.org/drawingml/2006/picture" xmlns:wp="http://schemas.openxmlformats.org/drawingml/2006/wordprocessingDrawing">
   <w:footnote w:type="continuationSeparator" w:id="0">
@@ -2489,8 +2485,8 @@
 
 <file path=word/numbering.xml><?xml version="1.0" encoding="utf-8"?>
 <w:numbering xmlns:w="http://schemas.openxmlformats.org/wordprocessingml/2006/main">
-  <w:abstractNum w:abstractNumId="990">
-    <w:nsid w:val="170cd2de"/>
+  <w:abstractNum w:abstractNumId="0">
+    <w:nsid w:val="e17f69ba"/>
     <w:multiLevelType w:val="multilevel"/>
     <w:lvl w:ilvl="0">
       <w:numFmt w:val="bullet"/>
@@ -2569,31 +2565,9 @@
         <w:ind w:left="4800" w:hanging="480"/>
       </w:pPr>
     </w:lvl>
-    <w:lvl w:ilvl="7">
-      <w:numFmt w:val="bullet"/>
-      <w:lvlText w:val=" "/>
-      <w:lvlJc w:val="left"/>
-      <w:pPr>
-        <w:tabs>
-          <w:tab w:val="num" w:pos="5040"/>
-        </w:tabs>
-        <w:ind w:left="5520" w:hanging="480"/>
-      </w:pPr>
-    </w:lvl>
-    <w:lvl w:ilvl="8">
-      <w:numFmt w:val="bullet"/>
-      <w:lvlText w:val=" "/>
-      <w:lvlJc w:val="left"/>
-      <w:pPr>
-        <w:tabs>
-          <w:tab w:val="num" w:pos="5760"/>
-        </w:tabs>
-        <w:ind w:left="6240" w:hanging="480"/>
-      </w:pPr>
-    </w:lvl>
   </w:abstractNum>
   <w:abstractNum w:abstractNumId="990">
-    <w:nsid w:val="2c1ae401"/>
+    <w:nsid w:val="757fae08"/>
     <w:multiLevelType w:val="multilevel"/>
     <w:lvl w:ilvl="0">
       <w:numFmt w:val="bullet"/>
@@ -2672,31 +2646,9 @@
         <w:ind w:left="4800" w:hanging="480"/>
       </w:pPr>
     </w:lvl>
-    <w:lvl w:ilvl="7">
-      <w:numFmt w:val="bullet"/>
-      <w:lvlText w:val=" "/>
-      <w:lvlJc w:val="left"/>
-      <w:pPr>
-        <w:tabs>
-          <w:tab w:val="num" w:pos="5040"/>
-        </w:tabs>
-        <w:ind w:left="5520" w:hanging="480"/>
-      </w:pPr>
-    </w:lvl>
-    <w:lvl w:ilvl="8">
-      <w:numFmt w:val="bullet"/>
-      <w:lvlText w:val=" "/>
-      <w:lvlJc w:val="left"/>
-      <w:pPr>
-        <w:tabs>
-          <w:tab w:val="num" w:pos="5760"/>
-        </w:tabs>
-        <w:ind w:left="6240" w:hanging="480"/>
-      </w:pPr>
-    </w:lvl>
   </w:abstractNum>
   <w:abstractNum w:abstractNumId="99411">
-    <w:nsid w:val="ea454b4c"/>
+    <w:nsid w:val="d8d2c3bb"/>
     <w:multiLevelType w:val="multilevel"/>
     <w:lvl w:ilvl="0">
       <w:start w:val="1"/>
@@ -2782,33 +2734,9 @@
         <w:ind w:left="4800" w:hanging="480"/>
       </w:pPr>
     </w:lvl>
-    <w:lvl w:ilvl="7">
-      <w:start w:val="1"/>
-      <w:numFmt w:val="decimal"/>
-      <w:lvlText w:val="%8."/>
-      <w:lvlJc w:val="left"/>
-      <w:pPr>
-        <w:tabs>
-          <w:tab w:val="num" w:pos="5040"/>
-        </w:tabs>
-        <w:ind w:left="5520" w:hanging="480"/>
-      </w:pPr>
-    </w:lvl>
-    <w:lvl w:ilvl="8">
-      <w:start w:val="1"/>
-      <w:numFmt w:val="decimal"/>
-      <w:lvlText w:val="%9."/>
-      <w:lvlJc w:val="left"/>
-      <w:pPr>
-        <w:tabs>
-          <w:tab w:val="num" w:pos="5760"/>
-        </w:tabs>
-        <w:ind w:left="6240" w:hanging="480"/>
-      </w:pPr>
-    </w:lvl>
   </w:abstractNum>
-  <w:num w:numId="1000">
-    <w:abstractNumId w:val="990"/>
+  <w:num w:numId="1">
+    <w:abstractNumId w:val="0"/>
   </w:num>
   <w:num w:numId="1000">
     <w:abstractNumId w:val="990"/>
@@ -2836,12 +2764,6 @@
     <w:lvlOverride w:ilvl="6">
       <w:startOverride w:val="1"/>
     </w:lvlOverride>
-    <w:lvlOverride w:ilvl="7">
-      <w:startOverride w:val="1"/>
-    </w:lvlOverride>
-    <w:lvlOverride w:ilvl="8">
-      <w:startOverride w:val="1"/>
-    </w:lvlOverride>
   </w:num>
 </w:numbering>
 </file>
@@ -3099,66 +3021,6 @@
       <w:szCs w:val="24"/>
     </w:rPr>
   </w:style>
-  <w:style w:type="paragraph" w:styleId="Heading7">
-    <w:name w:val="Heading 7"/>
-    <w:basedOn w:val="Normal"/>
-    <w:next w:val="BodyText"/>
-    <w:uiPriority w:val="9"/>
-    <w:unhideWhenUsed/>
-    <w:qFormat/>
-    <w:pPr>
-      <w:keepNext/>
-      <w:keepLines/>
-      <w:spacing w:before="200" w:after="0"/>
-      <w:outlineLvl w:val="6"/>
-    </w:pPr>
-    <w:rPr>
-      <w:rFonts w:asciiTheme="majorHAnsi" w:eastAsiaTheme="majorEastAsia" w:hAnsiTheme="majorHAnsi" w:cstheme="majorBidi"/>
-      <w:color w:val="4F81BD" w:themeColor="accent1"/>
-      <w:sz w:val="24"/>
-      <w:szCs w:val="24"/>
-    </w:rPr>
-  </w:style>
-  <w:style w:type="paragraph" w:styleId="Heading8">
-    <w:name w:val="Heading 8"/>
-    <w:basedOn w:val="Normal"/>
-    <w:next w:val="BodyText"/>
-    <w:uiPriority w:val="9"/>
-    <w:unhideWhenUsed/>
-    <w:qFormat/>
-    <w:pPr>
-      <w:keepNext/>
-      <w:keepLines/>
-      <w:spacing w:before="200" w:after="0"/>
-      <w:outlineLvl w:val="7"/>
-    </w:pPr>
-    <w:rPr>
-      <w:rFonts w:asciiTheme="majorHAnsi" w:eastAsiaTheme="majorEastAsia" w:hAnsiTheme="majorHAnsi" w:cstheme="majorBidi"/>
-      <w:color w:val="4F81BD" w:themeColor="accent1"/>
-      <w:sz w:val="24"/>
-      <w:szCs w:val="24"/>
-    </w:rPr>
-  </w:style>
-  <w:style w:type="paragraph" w:styleId="Heading9">
-    <w:name w:val="Heading 9"/>
-    <w:basedOn w:val="Normal"/>
-    <w:next w:val="BodyText"/>
-    <w:uiPriority w:val="9"/>
-    <w:unhideWhenUsed/>
-    <w:qFormat/>
-    <w:pPr>
-      <w:keepNext/>
-      <w:keepLines/>
-      <w:spacing w:before="200" w:after="0"/>
-      <w:outlineLvl w:val="8"/>
-    </w:pPr>
-    <w:rPr>
-      <w:rFonts w:asciiTheme="majorHAnsi" w:eastAsiaTheme="majorEastAsia" w:hAnsiTheme="majorHAnsi" w:cstheme="majorBidi"/>
-      <w:color w:val="4F81BD" w:themeColor="accent1"/>
-      <w:sz w:val="24"/>
-      <w:szCs w:val="24"/>
-    </w:rPr>
-  </w:style>
   <w:style w:type="paragraph" w:styleId="BlockText">
     <w:name w:val="Block Text"/>
     <w:basedOn w:val="BodyText"/>
@@ -3190,9 +3052,8 @@
     <w:semiHidden/>
     <w:unhideWhenUsed/>
   </w:style>
-  <w:style w:type="table" w:default="1" w:styleId="Table">
-    <w:name w:val="Table"/>
-    <w:basedOn w:val="TableNormal"/>
+  <w:style w:type="table" w:default="1" w:styleId="TableNormal">
+    <w:name w:val="Normal Table"/>
     <w:semiHidden/>
     <w:unhideWhenUsed/>
     <w:qFormat/>
@@ -3249,8 +3110,8 @@
     <w:name w:val="Figure"/>
     <w:basedOn w:val="Normal"/>
   </w:style>
-  <w:style w:type="paragraph" w:customStyle="1" w:styleId="CaptionedFigure">
-    <w:name w:val="Captioned Figure"/>
+  <w:style w:type="paragraph" w:customStyle="1" w:styleId="FigureWithCaption">
+    <w:name w:val="Figure with Caption"/>
     <w:basedOn w:val="Figure"/>
     <w:pPr>
       <w:keepNext/>

</xml_diff>